<commit_message>
Document communiqué à OpenClassrooms
</commit_message>
<xml_diff>
--- a/Présentation-de-Git.docx
+++ b/Présentation-de-Git.docx
@@ -13,22 +13,40 @@
       </w:pPr>
       <w:r>
         <w:rPr>
-          <w:rFonts w:ascii="Agency FB" w:eastAsia="Times New Roman" w:hAnsi="Agency FB" w:cs="Times New Roman"/>
-          <w:sz w:val="32"/>
-          <w:lang w:eastAsia="fr-FR"/>
+          <w:rStyle w:val="TitreCar"/>
+          <w:b/>
         </w:rPr>
         <w:t xml:space="preserve">Gérer son code avec Git et </w:t>
       </w:r>
       <w:proofErr w:type="spellStart"/>
       <w:r>
         <w:rPr>
-          <w:rFonts w:ascii="Agency FB" w:eastAsia="Times New Roman" w:hAnsi="Agency FB" w:cs="Times New Roman"/>
-          <w:sz w:val="32"/>
-          <w:lang w:eastAsia="fr-FR"/>
+          <w:rStyle w:val="TitreCar"/>
+          <w:b/>
         </w:rPr>
         <w:t>GitHub</w:t>
       </w:r>
       <w:proofErr w:type="spellEnd"/>
+      <w:r>
+        <w:rPr>
+          <w:rStyle w:val="TitreCar"/>
+        </w:rPr>
+        <w:t xml:space="preserve"> </w:t>
+      </w:r>
+      <w:r>
+        <w:rPr>
+          <w:rStyle w:val="TitreCar"/>
+        </w:rPr>
+        <w:br/>
+      </w:r>
+      <w:r>
+        <w:rPr>
+          <w:rFonts w:ascii="Agency FB" w:eastAsia="Times New Roman" w:hAnsi="Agency FB" w:cs="Times New Roman"/>
+          <w:sz w:val="32"/>
+          <w:lang w:eastAsia="fr-FR"/>
+        </w:rPr>
+        <w:t>Claude BUENO</w:t>
+      </w:r>
     </w:p>
     <w:p>
       <w:pPr>
@@ -55,7 +73,23 @@
           <w:sz w:val="32"/>
           <w:lang w:eastAsia="fr-FR"/>
         </w:rPr>
-        <w:t>Collègue développeur, je viens te parler d’un moyen efficace de suivre l’évolution de ton code sans rien perdre des modifications que tu as pu faire to</w:t>
+        <w:t xml:space="preserve">Collègue développeur, je viens te parler d’un moyen efficace </w:t>
+      </w:r>
+      <w:r>
+        <w:rPr>
+          <w:rFonts w:ascii="Agency FB" w:eastAsia="Times New Roman" w:hAnsi="Agency FB" w:cs="Times New Roman"/>
+          <w:sz w:val="32"/>
+          <w:lang w:eastAsia="fr-FR"/>
+        </w:rPr>
+        <w:t>de</w:t>
+      </w:r>
+      <w:r>
+        <w:rPr>
+          <w:rFonts w:ascii="Agency FB" w:eastAsia="Times New Roman" w:hAnsi="Agency FB" w:cs="Times New Roman"/>
+          <w:sz w:val="32"/>
+          <w:lang w:eastAsia="fr-FR"/>
+        </w:rPr>
+        <w:t xml:space="preserve"> suivre l’évolution de ton code sans rien perdre des modifications que tu as pu faire to</w:t>
       </w:r>
       <w:r>
         <w:rPr>
@@ -323,7 +357,26 @@
           <w:sz w:val="32"/>
           <w:lang w:eastAsia="fr-FR"/>
         </w:rPr>
-        <w:t>système Git.</w:t>
+        <w:t>système Git (</w:t>
+      </w:r>
+      <w:hyperlink r:id="rId7" w:history="1">
+        <w:r>
+          <w:rPr>
+            <w:rStyle w:val="Lienhypertexte"/>
+            <w:rFonts w:ascii="Agency FB" w:eastAsia="Times New Roman" w:hAnsi="Agency FB" w:cs="Times New Roman"/>
+            <w:sz w:val="32"/>
+            <w:lang w:eastAsia="fr-FR"/>
+          </w:rPr>
+          <w:t>https://github.com/claudebueno/Document-Git</w:t>
+        </w:r>
+      </w:hyperlink>
+      <w:r>
+        <w:rPr>
+          <w:rFonts w:ascii="Agency FB" w:eastAsia="Times New Roman" w:hAnsi="Agency FB" w:cs="Times New Roman"/>
+          <w:sz w:val="32"/>
+          <w:lang w:eastAsia="fr-FR"/>
+        </w:rPr>
+        <w:t>).</w:t>
       </w:r>
     </w:p>
     <w:p>
@@ -335,6 +388,14 @@
           <w:lang w:eastAsia="fr-FR"/>
         </w:rPr>
       </w:pPr>
+      <w:r>
+        <w:rPr>
+          <w:rFonts w:ascii="Agency FB" w:eastAsia="Times New Roman" w:hAnsi="Agency FB" w:cs="Times New Roman"/>
+          <w:sz w:val="32"/>
+          <w:lang w:eastAsia="fr-FR"/>
+        </w:rPr>
+        <w:t>Un dépôt Git s’articule sur une branche « master » qui est en quelque sorte la colonne vertébrale du projet. Puis, pour des raisons que j’aborderai plus bas, peuvent se rattacher d’autres branches pour répondre à un besoin temporaire ou pour ajouter des fonctionnalités au projet.</w:t>
+      </w:r>
     </w:p>
     <w:p>
       <w:pPr>
@@ -345,6 +406,14 @@
           <w:lang w:eastAsia="fr-FR"/>
         </w:rPr>
       </w:pPr>
+      <w:r>
+        <w:rPr>
+          <w:rFonts w:ascii="Agency FB" w:eastAsia="Times New Roman" w:hAnsi="Agency FB" w:cs="Times New Roman"/>
+          <w:sz w:val="32"/>
+          <w:lang w:eastAsia="fr-FR"/>
+        </w:rPr>
+        <w:t>Pour y voir plus clair, je vais aborder quelques questions :</w:t>
+      </w:r>
     </w:p>
     <w:p>
       <w:pPr>
@@ -355,20 +424,15 @@
           <w:lang w:eastAsia="fr-FR"/>
         </w:rPr>
       </w:pPr>
-      <w:r>
-        <w:rPr>
-          <w:rFonts w:ascii="Agency FB" w:eastAsia="Times New Roman" w:hAnsi="Agency FB" w:cs="Times New Roman"/>
-          <w:sz w:val="32"/>
-          <w:lang w:eastAsia="fr-FR"/>
-        </w:rPr>
+    </w:p>
+    <w:p>
+      <w:pPr>
+        <w:pStyle w:val="Titre1"/>
+      </w:pPr>
+      <w:r>
         <w:t>Qu'est-ce qu'un commit</w:t>
       </w:r>
       <w:r>
-        <w:rPr>
-          <w:rFonts w:ascii="Agency FB" w:eastAsia="Times New Roman" w:hAnsi="Agency FB" w:cs="Times New Roman"/>
-          <w:sz w:val="32"/>
-          <w:lang w:eastAsia="fr-FR"/>
-        </w:rPr>
         <w:t> ?</w:t>
       </w:r>
     </w:p>
@@ -377,21 +441,33 @@
         <w:spacing w:before="100" w:beforeAutospacing="1" w:after="100" w:afterAutospacing="1" w:line="240" w:lineRule="auto"/>
         <w:rPr>
           <w:rFonts w:ascii="Agency FB" w:eastAsia="Times New Roman" w:hAnsi="Agency FB" w:cs="Times New Roman"/>
-          <w:i/>
-          <w:color w:val="4472C4" w:themeColor="accent5"/>
-          <w:sz w:val="32"/>
-          <w:lang w:eastAsia="fr-FR"/>
-        </w:rPr>
-      </w:pPr>
-      <w:r>
-        <w:rPr>
-          <w:rFonts w:ascii="Agency FB" w:eastAsia="Times New Roman" w:hAnsi="Agency FB" w:cs="Times New Roman"/>
-          <w:i/>
-          <w:color w:val="4472C4" w:themeColor="accent5"/>
-          <w:sz w:val="32"/>
-          <w:lang w:eastAsia="fr-FR"/>
-        </w:rPr>
-        <w:t>Un commit est une étape dans l'historique de votre projet, étape que l'on va pouvoir identifier avec un message particulier</w:t>
+          <w:sz w:val="32"/>
+          <w:lang w:eastAsia="fr-FR"/>
+        </w:rPr>
+      </w:pPr>
+      <w:r>
+        <w:rPr>
+          <w:rFonts w:ascii="Agency FB" w:eastAsia="Times New Roman" w:hAnsi="Agency FB" w:cs="Times New Roman"/>
+          <w:sz w:val="32"/>
+          <w:lang w:eastAsia="fr-FR"/>
+        </w:rPr>
+        <w:t xml:space="preserve">Au fur et à mesure que le projet évolue, </w:t>
+      </w:r>
+      <w:r>
+        <w:rPr>
+          <w:rFonts w:ascii="Agency FB" w:eastAsia="Times New Roman" w:hAnsi="Agency FB" w:cs="Times New Roman"/>
+          <w:sz w:val="32"/>
+          <w:lang w:eastAsia="fr-FR"/>
+        </w:rPr>
+        <w:t>tu</w:t>
+      </w:r>
+      <w:r>
+        <w:rPr>
+          <w:rFonts w:ascii="Agency FB" w:eastAsia="Times New Roman" w:hAnsi="Agency FB" w:cs="Times New Roman"/>
+          <w:sz w:val="32"/>
+          <w:lang w:eastAsia="fr-FR"/>
+        </w:rPr>
+        <w:t xml:space="preserve"> va pousser les mises à jour des fichiers vers le « dépôt » Git. C’est ce qu’on appelle faire un commit.</w:t>
       </w:r>
     </w:p>
     <w:p>
@@ -403,6 +479,70 @@
           <w:lang w:eastAsia="fr-FR"/>
         </w:rPr>
       </w:pPr>
+      <w:r>
+        <w:rPr>
+          <w:rFonts w:ascii="Agency FB" w:eastAsia="Times New Roman" w:hAnsi="Agency FB" w:cs="Times New Roman"/>
+          <w:sz w:val="32"/>
+          <w:lang w:eastAsia="fr-FR"/>
+        </w:rPr>
+        <w:t>Le commit est une étape dans l’histoire du projet</w:t>
+      </w:r>
+      <w:r>
+        <w:rPr>
+          <w:rFonts w:ascii="Agency FB" w:eastAsia="Times New Roman" w:hAnsi="Agency FB" w:cs="Times New Roman"/>
+          <w:sz w:val="32"/>
+          <w:lang w:eastAsia="fr-FR"/>
+        </w:rPr>
+        <w:t xml:space="preserve">. Il se matérialise par un titre et une description de la mise à jour. Ainsi, il </w:t>
+      </w:r>
+      <w:r>
+        <w:rPr>
+          <w:rFonts w:ascii="Agency FB" w:eastAsia="Times New Roman" w:hAnsi="Agency FB" w:cs="Times New Roman"/>
+          <w:sz w:val="32"/>
+          <w:lang w:eastAsia="fr-FR"/>
+        </w:rPr>
+        <w:t xml:space="preserve">te </w:t>
+      </w:r>
+      <w:r>
+        <w:rPr>
+          <w:rFonts w:ascii="Agency FB" w:eastAsia="Times New Roman" w:hAnsi="Agency FB" w:cs="Times New Roman"/>
+          <w:sz w:val="32"/>
+          <w:lang w:eastAsia="fr-FR"/>
+        </w:rPr>
+        <w:t>sera plus facile de revenir en arrière ou de consulter une version antérieure d</w:t>
+      </w:r>
+      <w:r>
+        <w:rPr>
+          <w:rFonts w:ascii="Agency FB" w:eastAsia="Times New Roman" w:hAnsi="Agency FB" w:cs="Times New Roman"/>
+          <w:sz w:val="32"/>
+          <w:lang w:eastAsia="fr-FR"/>
+        </w:rPr>
+        <w:t>e ton</w:t>
+      </w:r>
+      <w:r>
+        <w:rPr>
+          <w:rFonts w:ascii="Agency FB" w:eastAsia="Times New Roman" w:hAnsi="Agency FB" w:cs="Times New Roman"/>
+          <w:sz w:val="32"/>
+          <w:lang w:eastAsia="fr-FR"/>
+        </w:rPr>
+        <w:t xml:space="preserve"> code</w:t>
+      </w:r>
+      <w:r>
+        <w:rPr>
+          <w:rFonts w:ascii="Agency FB" w:eastAsia="Times New Roman" w:hAnsi="Agency FB" w:cs="Times New Roman"/>
+          <w:sz w:val="32"/>
+          <w:lang w:eastAsia="fr-FR"/>
+        </w:rPr>
+        <w:t xml:space="preserve"> (où celui d’un autre développeur si tu travailles sur un projet partagé)</w:t>
+      </w:r>
+      <w:r>
+        <w:rPr>
+          <w:rFonts w:ascii="Agency FB" w:eastAsia="Times New Roman" w:hAnsi="Agency FB" w:cs="Times New Roman"/>
+          <w:sz w:val="32"/>
+          <w:lang w:eastAsia="fr-FR"/>
+        </w:rPr>
+        <w:t>.</w:t>
+      </w:r>
     </w:p>
     <w:p>
       <w:pPr>
@@ -413,20 +553,32 @@
           <w:lang w:eastAsia="fr-FR"/>
         </w:rPr>
       </w:pPr>
-      <w:r>
-        <w:rPr>
-          <w:rFonts w:ascii="Agency FB" w:eastAsia="Times New Roman" w:hAnsi="Agency FB" w:cs="Times New Roman"/>
-          <w:sz w:val="32"/>
-          <w:lang w:eastAsia="fr-FR"/>
-        </w:rPr>
+    </w:p>
+    <w:p>
+      <w:pPr>
+        <w:rPr>
+          <w:rFonts w:asciiTheme="majorHAnsi" w:eastAsia="Times New Roman" w:hAnsiTheme="majorHAnsi" w:cs="Times New Roman"/>
+          <w:bCs/>
+          <w:color w:val="44546A" w:themeColor="text2"/>
+          <w:kern w:val="36"/>
+          <w:sz w:val="48"/>
+          <w:szCs w:val="48"/>
+          <w:lang w:eastAsia="fr-FR"/>
+        </w:rPr>
+      </w:pPr>
+      <w:r>
+        <w:br w:type="page"/>
+      </w:r>
+    </w:p>
+    <w:p>
+      <w:pPr>
+        <w:pStyle w:val="Titre1"/>
+      </w:pPr>
+      <w:r>
+        <w:lastRenderedPageBreak/>
         <w:t>À quoi sert la commande git log</w:t>
       </w:r>
       <w:r>
-        <w:rPr>
-          <w:rFonts w:ascii="Agency FB" w:eastAsia="Times New Roman" w:hAnsi="Agency FB" w:cs="Times New Roman"/>
-          <w:sz w:val="32"/>
-          <w:lang w:eastAsia="fr-FR"/>
-        </w:rPr>
         <w:t> ?</w:t>
       </w:r>
     </w:p>
@@ -435,21 +587,45 @@
         <w:spacing w:before="100" w:beforeAutospacing="1" w:after="100" w:afterAutospacing="1" w:line="240" w:lineRule="auto"/>
         <w:rPr>
           <w:rFonts w:ascii="Agency FB" w:eastAsia="Times New Roman" w:hAnsi="Agency FB" w:cs="Times New Roman"/>
-          <w:i/>
-          <w:color w:val="4472C4" w:themeColor="accent5"/>
-          <w:sz w:val="32"/>
-          <w:lang w:eastAsia="fr-FR"/>
-        </w:rPr>
-      </w:pPr>
-      <w:r>
-        <w:rPr>
-          <w:rFonts w:ascii="Agency FB" w:eastAsia="Times New Roman" w:hAnsi="Agency FB" w:cs="Times New Roman"/>
-          <w:i/>
-          <w:color w:val="4472C4" w:themeColor="accent5"/>
-          <w:sz w:val="32"/>
-          <w:lang w:eastAsia="fr-FR"/>
-        </w:rPr>
-        <w:t>La commande log permet d'obtenir des informations sur les différents commit de notre projet.</w:t>
+          <w:sz w:val="32"/>
+          <w:lang w:eastAsia="fr-FR"/>
+        </w:rPr>
+      </w:pPr>
+      <w:proofErr w:type="spellStart"/>
+      <w:r>
+        <w:rPr>
+          <w:rFonts w:ascii="Agency FB" w:eastAsia="Times New Roman" w:hAnsi="Agency FB" w:cs="Times New Roman"/>
+          <w:sz w:val="32"/>
+          <w:lang w:eastAsia="fr-FR"/>
+        </w:rPr>
+        <w:t>A</w:t>
+      </w:r>
+      <w:proofErr w:type="spellEnd"/>
+      <w:r>
+        <w:rPr>
+          <w:rFonts w:ascii="Agency FB" w:eastAsia="Times New Roman" w:hAnsi="Agency FB" w:cs="Times New Roman"/>
+          <w:sz w:val="32"/>
+          <w:lang w:eastAsia="fr-FR"/>
+        </w:rPr>
+        <w:t xml:space="preserve"> force de faire des </w:t>
+      </w:r>
+      <w:proofErr w:type="spellStart"/>
+      <w:r>
+        <w:rPr>
+          <w:rFonts w:ascii="Agency FB" w:eastAsia="Times New Roman" w:hAnsi="Agency FB" w:cs="Times New Roman"/>
+          <w:sz w:val="32"/>
+          <w:lang w:eastAsia="fr-FR"/>
+        </w:rPr>
+        <w:t>commits</w:t>
+      </w:r>
+      <w:proofErr w:type="spellEnd"/>
+      <w:r>
+        <w:rPr>
+          <w:rFonts w:ascii="Agency FB" w:eastAsia="Times New Roman" w:hAnsi="Agency FB" w:cs="Times New Roman"/>
+          <w:sz w:val="32"/>
+          <w:lang w:eastAsia="fr-FR"/>
+        </w:rPr>
+        <w:t>, tu peux avoir besoin de retracer les différents évènements du projet. C’est à ce moment-là que tu vas faire appel au git log.</w:t>
       </w:r>
     </w:p>
     <w:p>
@@ -461,6 +637,14 @@
           <w:lang w:eastAsia="fr-FR"/>
         </w:rPr>
       </w:pPr>
+      <w:r>
+        <w:rPr>
+          <w:rFonts w:ascii="Agency FB" w:eastAsia="Times New Roman" w:hAnsi="Agency FB" w:cs="Times New Roman"/>
+          <w:sz w:val="32"/>
+          <w:lang w:eastAsia="fr-FR"/>
+        </w:rPr>
+        <w:t xml:space="preserve">Comme son nom l’indique, le git log permet d’obtenir les informations des différents commit de ton projet. D’où l’importance de nommer et commenter chaque commit de manière claire. </w:t>
+      </w:r>
     </w:p>
     <w:p>
       <w:pPr>
@@ -471,12 +655,12 @@
           <w:lang w:eastAsia="fr-FR"/>
         </w:rPr>
       </w:pPr>
-      <w:r>
-        <w:rPr>
-          <w:rFonts w:ascii="Agency FB" w:eastAsia="Times New Roman" w:hAnsi="Agency FB" w:cs="Times New Roman"/>
-          <w:sz w:val="32"/>
-          <w:lang w:eastAsia="fr-FR"/>
-        </w:rPr>
+    </w:p>
+    <w:p>
+      <w:pPr>
+        <w:pStyle w:val="Titre1"/>
+      </w:pPr>
+      <w:r>
         <w:t>Qu'est-ce qu'une branche ?</w:t>
       </w:r>
     </w:p>
@@ -485,21 +669,65 @@
         <w:spacing w:before="100" w:beforeAutospacing="1" w:after="100" w:afterAutospacing="1" w:line="240" w:lineRule="auto"/>
         <w:rPr>
           <w:rFonts w:ascii="Agency FB" w:eastAsia="Times New Roman" w:hAnsi="Agency FB" w:cs="Times New Roman"/>
-          <w:i/>
-          <w:color w:val="4472C4" w:themeColor="accent5"/>
-          <w:sz w:val="32"/>
-          <w:lang w:eastAsia="fr-FR"/>
-        </w:rPr>
-      </w:pPr>
-      <w:r>
-        <w:rPr>
-          <w:rFonts w:ascii="Agency FB" w:eastAsia="Times New Roman" w:hAnsi="Agency FB" w:cs="Times New Roman"/>
-          <w:i/>
-          <w:color w:val="4472C4" w:themeColor="accent5"/>
-          <w:sz w:val="32"/>
-          <w:lang w:eastAsia="fr-FR"/>
-        </w:rPr>
-        <w:t>Les branches sont utilisées pour développer des fonctionnalités isolées des autres. La branche master est la branche par défaut quand vous créez un dépôt. Utilisez les autres branches pour le développement et fusionnez ensuite à la branche principale quand vous avez fini.</w:t>
+          <w:sz w:val="32"/>
+          <w:lang w:eastAsia="fr-FR"/>
+        </w:rPr>
+      </w:pPr>
+      <w:r>
+        <w:rPr>
+          <w:rFonts w:ascii="Agency FB" w:eastAsia="Times New Roman" w:hAnsi="Agency FB" w:cs="Times New Roman"/>
+          <w:sz w:val="32"/>
+          <w:lang w:eastAsia="fr-FR"/>
+        </w:rPr>
+        <w:t xml:space="preserve">Au début du projet, tu utilises la branche par défaut, également appelé </w:t>
+      </w:r>
+      <w:r>
+        <w:rPr>
+          <w:rFonts w:ascii="Agency FB" w:eastAsia="Times New Roman" w:hAnsi="Agency FB" w:cs="Times New Roman"/>
+          <w:sz w:val="32"/>
+          <w:lang w:eastAsia="fr-FR"/>
+        </w:rPr>
+        <w:t>« </w:t>
+      </w:r>
+      <w:r>
+        <w:rPr>
+          <w:rFonts w:ascii="Agency FB" w:eastAsia="Times New Roman" w:hAnsi="Agency FB" w:cs="Times New Roman"/>
+          <w:sz w:val="32"/>
+          <w:lang w:eastAsia="fr-FR"/>
+        </w:rPr>
+        <w:t>master</w:t>
+      </w:r>
+      <w:r>
+        <w:rPr>
+          <w:rFonts w:ascii="Agency FB" w:eastAsia="Times New Roman" w:hAnsi="Agency FB" w:cs="Times New Roman"/>
+          <w:sz w:val="32"/>
+          <w:lang w:eastAsia="fr-FR"/>
+        </w:rPr>
+        <w:t> »</w:t>
+      </w:r>
+      <w:r>
+        <w:rPr>
+          <w:rFonts w:ascii="Agency FB" w:eastAsia="Times New Roman" w:hAnsi="Agency FB" w:cs="Times New Roman"/>
+          <w:sz w:val="32"/>
+          <w:lang w:eastAsia="fr-FR"/>
+        </w:rPr>
+        <w:t xml:space="preserve">, </w:t>
+      </w:r>
+      <w:r>
+        <w:rPr>
+          <w:rFonts w:ascii="Agency FB" w:eastAsia="Times New Roman" w:hAnsi="Agency FB" w:cs="Times New Roman"/>
+          <w:sz w:val="32"/>
+          <w:lang w:eastAsia="fr-FR"/>
+        </w:rPr>
+        <w:t>pour créer un dépôt</w:t>
+      </w:r>
+      <w:r>
+        <w:rPr>
+          <w:rFonts w:ascii="Agency FB" w:eastAsia="Times New Roman" w:hAnsi="Agency FB" w:cs="Times New Roman"/>
+          <w:sz w:val="32"/>
+          <w:lang w:eastAsia="fr-FR"/>
+        </w:rPr>
+        <w:t xml:space="preserve">. </w:t>
       </w:r>
     </w:p>
     <w:p>
@@ -511,6 +739,38 @@
           <w:lang w:eastAsia="fr-FR"/>
         </w:rPr>
       </w:pPr>
+      <w:r>
+        <w:rPr>
+          <w:rFonts w:ascii="Agency FB" w:eastAsia="Times New Roman" w:hAnsi="Agency FB" w:cs="Times New Roman"/>
+          <w:sz w:val="32"/>
+          <w:lang w:eastAsia="fr-FR"/>
+        </w:rPr>
+        <w:t xml:space="preserve">Lorsque le projet commencera à prendre de l’ampleur, Tu seras amené à créer </w:t>
+      </w:r>
+      <w:r>
+        <w:rPr>
+          <w:rFonts w:ascii="Agency FB" w:eastAsia="Times New Roman" w:hAnsi="Agency FB" w:cs="Times New Roman"/>
+          <w:sz w:val="32"/>
+          <w:lang w:eastAsia="fr-FR"/>
+        </w:rPr>
+        <w:t xml:space="preserve">de </w:t>
+      </w:r>
+      <w:r>
+        <w:rPr>
+          <w:rFonts w:ascii="Agency FB" w:eastAsia="Times New Roman" w:hAnsi="Agency FB" w:cs="Times New Roman"/>
+          <w:sz w:val="32"/>
+          <w:lang w:eastAsia="fr-FR"/>
+        </w:rPr>
+        <w:t>nouvelles branches pour développer une fonctionnalité particulière sans interférer sur la branche master. Ensuite</w:t>
+      </w:r>
+      <w:r>
+        <w:rPr>
+          <w:rFonts w:ascii="Agency FB" w:eastAsia="Times New Roman" w:hAnsi="Agency FB" w:cs="Times New Roman"/>
+          <w:sz w:val="32"/>
+          <w:lang w:eastAsia="fr-FR"/>
+        </w:rPr>
+        <w:t xml:space="preserve">, tu pourras fusionner cette branche temporaire avec la branche principale. </w:t>
+      </w:r>
     </w:p>
     <w:p>
       <w:pPr>
@@ -527,7 +787,34 @@
           <w:sz w:val="32"/>
           <w:lang w:eastAsia="fr-FR"/>
         </w:rPr>
-        <w:lastRenderedPageBreak/>
+        <w:t xml:space="preserve">L’utilisation de branches seras très utilises si tu veux conserver la trace des différentes versions du projet et des fonctionnalités. </w:t>
+      </w:r>
+    </w:p>
+    <w:p>
+      <w:pPr>
+        <w:spacing w:before="100" w:beforeAutospacing="1" w:after="100" w:afterAutospacing="1" w:line="240" w:lineRule="auto"/>
+        <w:rPr>
+          <w:rFonts w:ascii="Agency FB" w:eastAsia="Times New Roman" w:hAnsi="Agency FB" w:cs="Times New Roman"/>
+          <w:sz w:val="32"/>
+          <w:lang w:eastAsia="fr-FR"/>
+        </w:rPr>
+      </w:pPr>
+    </w:p>
+    <w:p>
+      <w:pPr>
+        <w:spacing w:before="100" w:beforeAutospacing="1" w:after="100" w:afterAutospacing="1" w:line="240" w:lineRule="auto"/>
+        <w:rPr>
+          <w:rFonts w:ascii="Agency FB" w:eastAsia="Times New Roman" w:hAnsi="Agency FB" w:cs="Times New Roman"/>
+          <w:sz w:val="32"/>
+          <w:lang w:eastAsia="fr-FR"/>
+        </w:rPr>
+      </w:pPr>
+      <w:r>
+        <w:rPr>
+          <w:rFonts w:ascii="Agency FB" w:eastAsia="Times New Roman" w:hAnsi="Agency FB" w:cs="Times New Roman"/>
+          <w:sz w:val="32"/>
+          <w:lang w:eastAsia="fr-FR"/>
+        </w:rPr>
         <w:t xml:space="preserve">Cet article a été rédigé dans le cadre d’un atelier pour la formation « Gérer son code avec Git et </w:t>
       </w:r>
       <w:proofErr w:type="spellStart"/>
@@ -566,7 +853,7 @@
         </w:rPr>
         <w:t xml:space="preserve"> : </w:t>
       </w:r>
-      <w:hyperlink r:id="rId7" w:history="1">
+      <w:hyperlink r:id="rId8" w:history="1">
         <w:r>
           <w:rPr>
             <w:rStyle w:val="Lienhypertexte"/>
@@ -592,52 +879,36 @@
       <w:pPr>
         <w:spacing w:before="100" w:beforeAutospacing="1" w:after="100" w:afterAutospacing="1" w:line="240" w:lineRule="auto"/>
         <w:rPr>
-          <w:rFonts w:ascii="Agency FB" w:eastAsia="Times New Roman" w:hAnsi="Agency FB" w:cs="Times New Roman"/>
-          <w:sz w:val="32"/>
-          <w:lang w:eastAsia="fr-FR"/>
-        </w:rPr>
-      </w:pPr>
-      <w:r>
-        <w:rPr>
-          <w:rFonts w:ascii="Agency FB" w:eastAsia="Times New Roman" w:hAnsi="Agency FB" w:cs="Times New Roman"/>
-          <w:sz w:val="32"/>
-          <w:lang w:eastAsia="fr-FR"/>
-        </w:rPr>
-        <w:t>Sources :</w:t>
-      </w:r>
-    </w:p>
-    <w:p>
-      <w:pPr>
-        <w:spacing w:before="100" w:beforeAutospacing="1" w:after="100" w:afterAutospacing="1" w:line="240" w:lineRule="auto"/>
-        <w:rPr>
           <w:rStyle w:val="Lienhypertexte"/>
           <w:rFonts w:ascii="Agency FB" w:eastAsia="Times New Roman" w:hAnsi="Agency FB" w:cs="Times New Roman"/>
           <w:sz w:val="32"/>
           <w:lang w:eastAsia="fr-FR"/>
         </w:rPr>
       </w:pPr>
-      <w:hyperlink r:id="rId8" w:history="1">
-        <w:r>
-          <w:rPr>
-            <w:rStyle w:val="Lienhypertexte"/>
-            <w:rFonts w:ascii="Agency FB" w:eastAsia="Times New Roman" w:hAnsi="Agency FB" w:cs="Times New Roman"/>
-            <w:sz w:val="32"/>
-            <w:lang w:eastAsia="fr-FR"/>
-          </w:rPr>
-          <w:t>https://fr.wikipedia.org/wiki/Git</w:t>
-        </w:r>
-      </w:hyperlink>
-    </w:p>
-    <w:p>
-      <w:pPr>
-        <w:spacing w:before="100" w:beforeAutospacing="1" w:after="100" w:afterAutospacing="1" w:line="240" w:lineRule="auto"/>
-        <w:rPr>
-          <w:rStyle w:val="Lienhypertexte"/>
-          <w:rFonts w:ascii="Agency FB" w:eastAsia="Times New Roman" w:hAnsi="Agency FB" w:cs="Times New Roman"/>
-          <w:sz w:val="32"/>
-          <w:lang w:eastAsia="fr-FR"/>
-        </w:rPr>
-      </w:pPr>
+      <w:r>
+        <w:rPr>
+          <w:rFonts w:ascii="Agency FB" w:eastAsia="Times New Roman" w:hAnsi="Agency FB" w:cs="Times New Roman"/>
+          <w:sz w:val="32"/>
+          <w:lang w:eastAsia="fr-FR"/>
+        </w:rPr>
+        <w:t xml:space="preserve">Liens </w:t>
+      </w:r>
+      <w:r>
+        <w:rPr>
+          <w:rFonts w:ascii="Agency FB" w:eastAsia="Times New Roman" w:hAnsi="Agency FB" w:cs="Times New Roman"/>
+          <w:sz w:val="32"/>
+          <w:lang w:eastAsia="fr-FR"/>
+        </w:rPr>
+        <w:t>:</w:t>
+      </w:r>
+      <w:r>
+        <w:rPr>
+          <w:rFonts w:ascii="Agency FB" w:eastAsia="Times New Roman" w:hAnsi="Agency FB" w:cs="Times New Roman"/>
+          <w:sz w:val="32"/>
+          <w:lang w:eastAsia="fr-FR"/>
+        </w:rPr>
+        <w:t xml:space="preserve"> </w:t>
+      </w:r>
       <w:r>
         <w:rPr>
           <w:rStyle w:val="Lienhypertexte"/>
@@ -649,16 +920,6 @@
       </w:r>
       <w:bookmarkStart w:id="0" w:name="_GoBack"/>
       <w:bookmarkEnd w:id="0"/>
-    </w:p>
-    <w:p>
-      <w:pPr>
-        <w:spacing w:before="100" w:beforeAutospacing="1" w:after="100" w:afterAutospacing="1" w:line="240" w:lineRule="auto"/>
-        <w:rPr>
-          <w:rFonts w:ascii="Agency FB" w:eastAsia="Times New Roman" w:hAnsi="Agency FB" w:cs="Times New Roman"/>
-          <w:sz w:val="32"/>
-          <w:lang w:eastAsia="fr-FR"/>
-        </w:rPr>
-      </w:pPr>
     </w:p>
     <w:sectPr>
       <w:footerReference w:type="default" r:id="rId9"/>
@@ -1664,6 +1925,40 @@
     <w:uiPriority w:val="99"/>
     <w:rsid w:val="00014CFE"/>
   </w:style>
+  <w:style w:type="paragraph" w:styleId="Titre">
+    <w:name w:val="Title"/>
+    <w:basedOn w:val="Normal"/>
+    <w:next w:val="Normal"/>
+    <w:link w:val="TitreCar"/>
+    <w:uiPriority w:val="10"/>
+    <w:qFormat/>
+    <w:rsid w:val="00DE068F"/>
+    <w:pPr>
+      <w:spacing w:after="0" w:line="240" w:lineRule="auto"/>
+      <w:contextualSpacing/>
+    </w:pPr>
+    <w:rPr>
+      <w:rFonts w:asciiTheme="majorHAnsi" w:eastAsiaTheme="majorEastAsia" w:hAnsiTheme="majorHAnsi" w:cstheme="majorBidi"/>
+      <w:spacing w:val="-10"/>
+      <w:kern w:val="28"/>
+      <w:sz w:val="56"/>
+      <w:szCs w:val="56"/>
+    </w:rPr>
+  </w:style>
+  <w:style w:type="character" w:customStyle="1" w:styleId="TitreCar">
+    <w:name w:val="Titre Car"/>
+    <w:basedOn w:val="Policepardfaut"/>
+    <w:link w:val="Titre"/>
+    <w:uiPriority w:val="10"/>
+    <w:rsid w:val="00DE068F"/>
+    <w:rPr>
+      <w:rFonts w:asciiTheme="majorHAnsi" w:eastAsiaTheme="majorEastAsia" w:hAnsiTheme="majorHAnsi" w:cstheme="majorBidi"/>
+      <w:spacing w:val="-10"/>
+      <w:kern w:val="28"/>
+      <w:sz w:val="56"/>
+      <w:szCs w:val="56"/>
+    </w:rPr>
+  </w:style>
 </w:styles>
 </file>
 

</xml_diff>